<commit_message>
All final checks completed, all diagrams updated and documentation finished
</commit_message>
<xml_diff>
--- a/Project description.docx
+++ b/Project description.docx
@@ -19,35 +19,7 @@
         <w:rPr>
           <w:lang w:val="en-US"/>
         </w:rPr>
-        <w:t>we Bristol accommodation system</w:t>
-      </w:r>
-    </w:p>
-    <w:p>
-      <w:pPr>
-        <w:rPr>
-          <w:b/>
-          <w:lang w:val="en-US"/>
-        </w:rPr>
-      </w:pPr>
-      <w:r>
-        <w:rPr>
-          <w:b/>
-          <w:lang w:val="en-US"/>
-        </w:rPr>
-        <w:t>Overview -</w:t>
-      </w:r>
-    </w:p>
-    <w:p>
-      <w:pPr>
-        <w:rPr>
-          <w:lang w:val="en-US"/>
-        </w:rPr>
-      </w:pPr>
-      <w:r>
-        <w:rPr>
-          <w:lang w:val="en-US"/>
-        </w:rPr>
-        <w:t xml:space="preserve"> The aim of this project is to produce a graphical system that will allow </w:t>
+        <w:t>WE</w:t>
       </w:r>
       <w:bookmarkStart w:id="0" w:name="_GoBack"/>
       <w:bookmarkEnd w:id="0"/>
@@ -55,6 +27,40 @@
         <w:rPr>
           <w:lang w:val="en-US"/>
         </w:rPr>
+        <w:t xml:space="preserve"> Bristol accommodation system</w:t>
+      </w:r>
+    </w:p>
+    <w:p>
+      <w:pPr>
+        <w:rPr>
+          <w:b/>
+          <w:lang w:val="en-US"/>
+        </w:rPr>
+      </w:pPr>
+      <w:r>
+        <w:rPr>
+          <w:b/>
+          <w:lang w:val="en-US"/>
+        </w:rPr>
+        <w:t>Overview -</w:t>
+      </w:r>
+    </w:p>
+    <w:p>
+      <w:pPr>
+        <w:rPr>
+          <w:lang w:val="en-US"/>
+        </w:rPr>
+      </w:pPr>
+      <w:r>
+        <w:rPr>
+          <w:lang w:val="en-US"/>
+        </w:rPr>
+        <w:t xml:space="preserve"> The aim of this project is to produce a graphical system that will allow </w:t>
+      </w:r>
+      <w:r>
+        <w:rPr>
+          <w:lang w:val="en-US"/>
+        </w:rPr>
         <w:t xml:space="preserve">proper management and supervision of the University of the West of England’s student on-campus accommodation.  </w:t>
       </w:r>
     </w:p>
@@ -83,13 +89,67 @@
         <w:rPr>
           <w:lang w:val="en-US"/>
         </w:rPr>
-        <w:t xml:space="preserve">The intended system will provide an interface that will allow users to update the system quickly, in such a manner that will not allow for system errors, </w:t>
-      </w:r>
-      <w:r>
-        <w:rPr>
-          <w:lang w:val="en-US"/>
-        </w:rPr>
-        <w:t xml:space="preserve">thought ensuring human error is less of a factor, and providing permission levels to make sure data is wrongly handled, it helps ensure </w:t>
+        <w:t>The intended system will provide an interface that will allow use</w:t>
+      </w:r>
+      <w:r>
+        <w:rPr>
+          <w:lang w:val="en-US"/>
+        </w:rPr>
+        <w:t>rs to update the system quickly</w:t>
+      </w:r>
+      <w:r>
+        <w:rPr>
+          <w:lang w:val="en-US"/>
+        </w:rPr>
+        <w:t xml:space="preserve"> in such a manner that will not allow for system errors, </w:t>
+      </w:r>
+      <w:r>
+        <w:rPr>
+          <w:lang w:val="en-US"/>
+        </w:rPr>
+        <w:t>through</w:t>
+      </w:r>
+      <w:r>
+        <w:rPr>
+          <w:lang w:val="en-US"/>
+        </w:rPr>
+        <w:t xml:space="preserve"> ensuring human error is less of a factor and providing permission levels to make sure data is</w:t>
+      </w:r>
+      <w:r>
+        <w:rPr>
+          <w:lang w:val="en-US"/>
+        </w:rPr>
+        <w:t xml:space="preserve"> not</w:t>
+      </w:r>
+      <w:r>
+        <w:rPr>
+          <w:lang w:val="en-US"/>
+        </w:rPr>
+        <w:t xml:space="preserve"> wrongly handled</w:t>
+      </w:r>
+      <w:r>
+        <w:rPr>
+          <w:lang w:val="en-US"/>
+        </w:rPr>
+        <w:t>.</w:t>
+      </w:r>
+      <w:r>
+        <w:rPr>
+          <w:lang w:val="en-US"/>
+        </w:rPr>
+        <w:t xml:space="preserve"> </w:t>
+      </w:r>
+      <w:r>
+        <w:rPr>
+          <w:lang w:val="en-US"/>
+        </w:rPr>
+        <w:t>I</w:t>
+      </w:r>
+      <w:r>
+        <w:rPr>
+          <w:lang w:val="en-US"/>
+        </w:rPr>
+        <w:t xml:space="preserve">t helps ensure </w:t>
       </w:r>
       <w:r>
         <w:rPr>
@@ -113,7 +173,7 @@
         <w:rPr>
           <w:lang w:val="en-US"/>
         </w:rPr>
-        <w:t>through manual means, such as a written solution.</w:t>
+        <w:t>through manual means such as a written solution.</w:t>
       </w:r>
     </w:p>
     <w:p>
@@ -231,21 +291,7 @@
         <w:rPr>
           <w:lang w:val="en-US"/>
         </w:rPr>
-        <w:t xml:space="preserve">Allow hall manager to edit and view room details (room number, room status, rental rate, occupation status, </w:t>
-      </w:r>
-      <w:proofErr w:type="spellStart"/>
-      <w:r>
-        <w:rPr>
-          <w:lang w:val="en-US"/>
-        </w:rPr>
-        <w:t>etc</w:t>
-      </w:r>
-      <w:proofErr w:type="spellEnd"/>
-      <w:r>
-        <w:rPr>
-          <w:lang w:val="en-US"/>
-        </w:rPr>
-        <w:t xml:space="preserve">) </w:t>
+        <w:t xml:space="preserve">Allow hall manager to edit and view room details (room number, room status, rental rate, occupation status, etc) </w:t>
       </w:r>
     </w:p>
     <w:p>

</xml_diff>